<commit_message>
fix tasks according to comments
</commit_message>
<xml_diff>
--- a/Final-test-DB.docx
+++ b/Final-test-DB.docx
@@ -753,7 +753,7 @@
         </w:rPr>
         <w:t xml:space="preserve">4. </w:t>
         <w:tab/>
-        <w:t xml:space="preserve">SELECT country_id, `Year`, MAKEDATE(`Year`, 1) as `data`, NOW() as current_data, ROUND(DATEDIFF(NOW(), MAKEDATE(`Year`, 1))/365, 0) as difference_years </w:t>
+        <w:t xml:space="preserve">SELECT country_id, `Year`, MAKEDATE(`Year`, 1) as `data`, NOW() as current_data, TIMESTAMPDIFF(YEAR,MAKEDATE(`Year`, 1),NOW()) as difference_years </w:t>
       </w:r>
     </w:p>
     <w:p>
@@ -931,7 +931,7 @@
         <w:rPr>
           <w:rtl w:val="0"/>
         </w:rPr>
-        <w:t xml:space="preserve">    SET result = YEAR(current_d) - YEAR(date_in_past);</w:t>
+        <w:t xml:space="preserve">    SET result = TIMESTAMPDIFF(YEAR, date_in_past, current_d);</w:t>
       </w:r>
     </w:p>
     <w:p>
@@ -1026,6 +1026,17 @@
           <w:rtl w:val="0"/>
         </w:rPr>
         <w:t xml:space="preserve">FROM pandemic.infectious_cases_norm;</w:t>
+      </w:r>
+    </w:p>
+    <w:p>
+      <w:pPr>
+        <w:ind w:left="708.6614173228347" w:firstLine="0"/>
+        <w:rPr/>
+      </w:pPr>
+      <w:r>
+        <w:rPr>
+          <w:rtl w:val="0"/>
+        </w:rPr>
       </w:r>
     </w:p>
     <w:p>

</xml_diff>